<commit_message>
Lets see if this works
</commit_message>
<xml_diff>
--- a/Cladogram.docx
+++ b/Cladogram.docx
@@ -64,16 +64,14 @@
     </w:p>
     <w:p>
       <w:pPr>
-        <w:pStyle w:val="FirstParagraph"/>
-      </w:pPr>
-      <w:r>
-        <w:t xml:space="preserve">Steps on how to create the cladogram</w:t>
-      </w:r>
-      <w:r>
-        <w:t xml:space="preserve"> </w:t>
-      </w:r>
-      <w:r>
-        <w:t xml:space="preserve">1) Install/Load Packages</w:t>
+        <w:pStyle w:val="Compact"/>
+        <w:numPr>
+          <w:numId w:val="1001"/>
+          <w:ilvl w:val="0"/>
+        </w:numPr>
+      </w:pPr>
+      <w:r>
+        <w:t xml:space="preserve">Install/Load Packages</w:t>
       </w:r>
     </w:p>
     <w:p>
@@ -234,6 +232,18 @@
           <w:rStyle w:val="VerbatimChar"/>
         </w:rPr>
         <w:t xml:space="preserve">##     as.alignment, consensus</w:t>
+      </w:r>
+    </w:p>
+    <w:p>
+      <w:pPr>
+        <w:pStyle w:val="Compact"/>
+        <w:numPr>
+          <w:numId w:val="1002"/>
+          <w:ilvl w:val="0"/>
+        </w:numPr>
+      </w:pPr>
+      <w:r>
+        <w:t xml:space="preserve">Import sequence data</w:t>
       </w:r>
     </w:p>
     <w:sectPr/>
@@ -344,7 +354,7 @@
     </w:lvl>
   </w:abstractNum>
   <w:abstractNum w:abstractNumId="990">
-    <w:nsid w:val="8d8a1b61"/>
+    <w:nsid w:val="21d80f44"/>
     <w:multiLevelType w:val="multilevel"/>
     <w:lvl w:ilvl="0">
       <w:numFmt w:val="bullet"/>
@@ -415,6 +425,182 @@
     <w:lvl w:ilvl="6">
       <w:numFmt w:val="bullet"/>
       <w:lvlText w:val=" "/>
+      <w:lvlJc w:val="left"/>
+      <w:pPr>
+        <w:tabs>
+          <w:tab w:val="num" w:pos="4320"/>
+        </w:tabs>
+        <w:ind w:left="4800" w:hanging="480"/>
+      </w:pPr>
+    </w:lvl>
+  </w:abstractNum>
+  <w:abstractNum w:abstractNumId="99421">
+    <w:nsid w:val="93ececb2"/>
+    <w:multiLevelType w:val="multilevel"/>
+    <w:lvl w:ilvl="0">
+      <w:start w:val="1"/>
+      <w:numFmt w:val="decimal"/>
+      <w:lvlText w:val="%1)"/>
+      <w:lvlJc w:val="left"/>
+      <w:pPr>
+        <w:tabs>
+          <w:tab w:val="num" w:pos="0"/>
+        </w:tabs>
+        <w:ind w:left="480" w:hanging="480"/>
+      </w:pPr>
+    </w:lvl>
+    <w:lvl w:ilvl="1">
+      <w:start w:val="1"/>
+      <w:numFmt w:val="decimal"/>
+      <w:lvlText w:val="%2)"/>
+      <w:lvlJc w:val="left"/>
+      <w:pPr>
+        <w:tabs>
+          <w:tab w:val="num" w:pos="720"/>
+        </w:tabs>
+        <w:ind w:left="1200" w:hanging="480"/>
+      </w:pPr>
+    </w:lvl>
+    <w:lvl w:ilvl="2">
+      <w:start w:val="1"/>
+      <w:numFmt w:val="decimal"/>
+      <w:lvlText w:val="%3)"/>
+      <w:lvlJc w:val="left"/>
+      <w:pPr>
+        <w:tabs>
+          <w:tab w:val="num" w:pos="1440"/>
+        </w:tabs>
+        <w:ind w:left="1920" w:hanging="480"/>
+      </w:pPr>
+    </w:lvl>
+    <w:lvl w:ilvl="3">
+      <w:start w:val="1"/>
+      <w:numFmt w:val="decimal"/>
+      <w:lvlText w:val="%4)"/>
+      <w:lvlJc w:val="left"/>
+      <w:pPr>
+        <w:tabs>
+          <w:tab w:val="num" w:pos="2160"/>
+        </w:tabs>
+        <w:ind w:left="2640" w:hanging="480"/>
+      </w:pPr>
+    </w:lvl>
+    <w:lvl w:ilvl="4">
+      <w:start w:val="1"/>
+      <w:numFmt w:val="decimal"/>
+      <w:lvlText w:val="%5)"/>
+      <w:lvlJc w:val="left"/>
+      <w:pPr>
+        <w:tabs>
+          <w:tab w:val="num" w:pos="2880"/>
+        </w:tabs>
+        <w:ind w:left="3360" w:hanging="480"/>
+      </w:pPr>
+    </w:lvl>
+    <w:lvl w:ilvl="5">
+      <w:start w:val="1"/>
+      <w:numFmt w:val="decimal"/>
+      <w:lvlText w:val="%6)"/>
+      <w:lvlJc w:val="left"/>
+      <w:pPr>
+        <w:tabs>
+          <w:tab w:val="num" w:pos="3600"/>
+        </w:tabs>
+        <w:ind w:left="4080" w:hanging="480"/>
+      </w:pPr>
+    </w:lvl>
+    <w:lvl w:ilvl="6">
+      <w:start w:val="1"/>
+      <w:numFmt w:val="decimal"/>
+      <w:lvlText w:val="%7)"/>
+      <w:lvlJc w:val="left"/>
+      <w:pPr>
+        <w:tabs>
+          <w:tab w:val="num" w:pos="4320"/>
+        </w:tabs>
+        <w:ind w:left="4800" w:hanging="480"/>
+      </w:pPr>
+    </w:lvl>
+  </w:abstractNum>
+  <w:abstractNum w:abstractNumId="99422">
+    <w:nsid w:val="be7b70d7"/>
+    <w:multiLevelType w:val="multilevel"/>
+    <w:lvl w:ilvl="0">
+      <w:start w:val="2"/>
+      <w:numFmt w:val="decimal"/>
+      <w:lvlText w:val="%1)"/>
+      <w:lvlJc w:val="left"/>
+      <w:pPr>
+        <w:tabs>
+          <w:tab w:val="num" w:pos="0"/>
+        </w:tabs>
+        <w:ind w:left="480" w:hanging="480"/>
+      </w:pPr>
+    </w:lvl>
+    <w:lvl w:ilvl="1">
+      <w:start w:val="2"/>
+      <w:numFmt w:val="decimal"/>
+      <w:lvlText w:val="%2)"/>
+      <w:lvlJc w:val="left"/>
+      <w:pPr>
+        <w:tabs>
+          <w:tab w:val="num" w:pos="720"/>
+        </w:tabs>
+        <w:ind w:left="1200" w:hanging="480"/>
+      </w:pPr>
+    </w:lvl>
+    <w:lvl w:ilvl="2">
+      <w:start w:val="2"/>
+      <w:numFmt w:val="decimal"/>
+      <w:lvlText w:val="%3)"/>
+      <w:lvlJc w:val="left"/>
+      <w:pPr>
+        <w:tabs>
+          <w:tab w:val="num" w:pos="1440"/>
+        </w:tabs>
+        <w:ind w:left="1920" w:hanging="480"/>
+      </w:pPr>
+    </w:lvl>
+    <w:lvl w:ilvl="3">
+      <w:start w:val="2"/>
+      <w:numFmt w:val="decimal"/>
+      <w:lvlText w:val="%4)"/>
+      <w:lvlJc w:val="left"/>
+      <w:pPr>
+        <w:tabs>
+          <w:tab w:val="num" w:pos="2160"/>
+        </w:tabs>
+        <w:ind w:left="2640" w:hanging="480"/>
+      </w:pPr>
+    </w:lvl>
+    <w:lvl w:ilvl="4">
+      <w:start w:val="2"/>
+      <w:numFmt w:val="decimal"/>
+      <w:lvlText w:val="%5)"/>
+      <w:lvlJc w:val="left"/>
+      <w:pPr>
+        <w:tabs>
+          <w:tab w:val="num" w:pos="2880"/>
+        </w:tabs>
+        <w:ind w:left="3360" w:hanging="480"/>
+      </w:pPr>
+    </w:lvl>
+    <w:lvl w:ilvl="5">
+      <w:start w:val="2"/>
+      <w:numFmt w:val="decimal"/>
+      <w:lvlText w:val="%6)"/>
+      <w:lvlJc w:val="left"/>
+      <w:pPr>
+        <w:tabs>
+          <w:tab w:val="num" w:pos="3600"/>
+        </w:tabs>
+        <w:ind w:left="4080" w:hanging="480"/>
+      </w:pPr>
+    </w:lvl>
+    <w:lvl w:ilvl="6">
+      <w:start w:val="2"/>
+      <w:numFmt w:val="decimal"/>
+      <w:lvlText w:val="%7)"/>
       <w:lvlJc w:val="left"/>
       <w:pPr>
         <w:tabs>
@@ -429,6 +615,54 @@
   </w:num>
   <w:num w:numId="1000">
     <w:abstractNumId w:val="990"/>
+  </w:num>
+  <w:num w:numId="1001">
+    <w:abstractNumId w:val="99421"/>
+    <w:lvlOverride w:ilvl="0">
+      <w:startOverride w:val="1"/>
+    </w:lvlOverride>
+    <w:lvlOverride w:ilvl="1">
+      <w:startOverride w:val="1"/>
+    </w:lvlOverride>
+    <w:lvlOverride w:ilvl="2">
+      <w:startOverride w:val="1"/>
+    </w:lvlOverride>
+    <w:lvlOverride w:ilvl="3">
+      <w:startOverride w:val="1"/>
+    </w:lvlOverride>
+    <w:lvlOverride w:ilvl="4">
+      <w:startOverride w:val="1"/>
+    </w:lvlOverride>
+    <w:lvlOverride w:ilvl="5">
+      <w:startOverride w:val="1"/>
+    </w:lvlOverride>
+    <w:lvlOverride w:ilvl="6">
+      <w:startOverride w:val="1"/>
+    </w:lvlOverride>
+  </w:num>
+  <w:num w:numId="1002">
+    <w:abstractNumId w:val="99422"/>
+    <w:lvlOverride w:ilvl="0">
+      <w:startOverride w:val="2"/>
+    </w:lvlOverride>
+    <w:lvlOverride w:ilvl="1">
+      <w:startOverride w:val="2"/>
+    </w:lvlOverride>
+    <w:lvlOverride w:ilvl="2">
+      <w:startOverride w:val="2"/>
+    </w:lvlOverride>
+    <w:lvlOverride w:ilvl="3">
+      <w:startOverride w:val="2"/>
+    </w:lvlOverride>
+    <w:lvlOverride w:ilvl="4">
+      <w:startOverride w:val="2"/>
+    </w:lvlOverride>
+    <w:lvlOverride w:ilvl="5">
+      <w:startOverride w:val="2"/>
+    </w:lvlOverride>
+    <w:lvlOverride w:ilvl="6">
+      <w:startOverride w:val="2"/>
+    </w:lvlOverride>
   </w:num>
 </w:numbering>
 </file>

</xml_diff>